<commit_message>
I updated the outline wrote on the materials and methods for the experiment 1
</commit_message>
<xml_diff>
--- a/PhD-thesis-in-R.docx
+++ b/PhD-thesis-in-R.docx
@@ -31,7 +31,7 @@
         <w:t xml:space="preserve"> </w:t>
       </w:r>
       <w:r>
-        <w:t xml:space="preserve">Cjharacterisation</w:t>
+        <w:t xml:space="preserve">Characterisation</w:t>
       </w:r>
       <w:r>
         <w:t xml:space="preserve"> </w:t>
@@ -92,20 +92,209 @@
     </w:p>
     <w:p>
       <w:pPr>
+        <w:pStyle w:val="Heading1"/>
+      </w:pPr>
+      <w:bookmarkStart w:id="21" w:name="outline-of-thesis"/>
+      <w:r>
+        <w:t xml:space="preserve">outline of thesis</w:t>
+      </w:r>
+      <w:bookmarkEnd w:id="21"/>
+    </w:p>
+    <w:p>
+      <w:pPr>
         <w:pStyle w:val="Heading2"/>
       </w:pPr>
-      <w:bookmarkStart w:id="21" w:name="introduction"/>
+      <w:bookmarkStart w:id="22" w:name="introduction"/>
+      <w:r>
+        <w:t xml:space="preserve">introduction</w:t>
+      </w:r>
+      <w:bookmarkEnd w:id="22"/>
+    </w:p>
+    <w:p>
+      <w:pPr>
+        <w:pStyle w:val="Heading2"/>
+      </w:pPr>
+      <w:bookmarkStart w:id="23" w:name="justification"/>
+      <w:r>
+        <w:t xml:space="preserve">Justification</w:t>
+      </w:r>
+      <w:bookmarkEnd w:id="23"/>
+    </w:p>
+    <w:p>
+      <w:pPr>
+        <w:pStyle w:val="Heading2"/>
+      </w:pPr>
+      <w:bookmarkStart w:id="24" w:name="objectives"/>
+      <w:r>
+        <w:t xml:space="preserve">Objectives</w:t>
+      </w:r>
+      <w:bookmarkEnd w:id="24"/>
+    </w:p>
+    <w:p>
+      <w:pPr>
+        <w:pStyle w:val="Heading2"/>
+      </w:pPr>
+      <w:bookmarkStart w:id="25" w:name="cassava-origin"/>
+      <w:r>
+        <w:t xml:space="preserve">Cassava origin</w:t>
+      </w:r>
+      <w:bookmarkEnd w:id="25"/>
+    </w:p>
+    <w:p>
+      <w:pPr>
+        <w:pStyle w:val="Heading2"/>
+      </w:pPr>
+      <w:bookmarkStart w:id="26" w:name="biology-of-cassava"/>
+      <w:r>
+        <w:t xml:space="preserve">Biology of cassava</w:t>
+      </w:r>
+      <w:bookmarkEnd w:id="26"/>
+    </w:p>
+    <w:p>
+      <w:pPr>
+        <w:pStyle w:val="Heading2"/>
+      </w:pPr>
+      <w:bookmarkStart w:id="27" w:name="environmental-requirement"/>
+      <w:r>
+        <w:t xml:space="preserve">Environmental requirement</w:t>
+      </w:r>
+      <w:bookmarkEnd w:id="27"/>
+    </w:p>
+    <w:p>
+      <w:pPr>
+        <w:pStyle w:val="Heading2"/>
+      </w:pPr>
+      <w:bookmarkStart w:id="28" w:name="chemical-composition-of-cassava"/>
+      <w:r>
+        <w:t xml:space="preserve">Chemical composition of cassava</w:t>
+      </w:r>
+      <w:bookmarkEnd w:id="28"/>
+    </w:p>
+    <w:p>
+      <w:pPr>
+        <w:pStyle w:val="Heading2"/>
+      </w:pPr>
+      <w:bookmarkStart w:id="29" w:name="importance-of-cassava"/>
+      <w:r>
+        <w:t xml:space="preserve">Importance of cassava</w:t>
+      </w:r>
+      <w:bookmarkEnd w:id="29"/>
+    </w:p>
+    <w:p>
+      <w:pPr>
+        <w:pStyle w:val="Heading2"/>
+      </w:pPr>
+      <w:bookmarkStart w:id="30" w:name="garri-quality"/>
+      <w:r>
+        <w:t xml:space="preserve">Garri quality</w:t>
+      </w:r>
+      <w:bookmarkEnd w:id="30"/>
+    </w:p>
+    <w:p>
+      <w:pPr>
+        <w:pStyle w:val="Heading2"/>
+      </w:pPr>
+      <w:bookmarkStart w:id="31" w:name="method-of-processing-garri"/>
+      <w:r>
+        <w:t xml:space="preserve">Method of processing garri</w:t>
+      </w:r>
+      <w:bookmarkEnd w:id="31"/>
+    </w:p>
+    <w:p>
+      <w:pPr>
+        <w:pStyle w:val="Heading2"/>
+      </w:pPr>
+      <w:bookmarkStart w:id="32" w:name="preparation-of-garriuses-of-garri"/>
+      <w:r>
+        <w:t xml:space="preserve">preparation of garri/uses of garri</w:t>
+      </w:r>
+      <w:bookmarkEnd w:id="32"/>
+    </w:p>
+    <w:p>
+      <w:pPr>
+        <w:pStyle w:val="Heading2"/>
+      </w:pPr>
+      <w:bookmarkStart w:id="33" w:name="X2d94cc485152ebb387856ffa51fe02ed36e58fe"/>
+      <w:r>
+        <w:t xml:space="preserve">The protocol for processing garri for PYT at Umudike and Otobi</w:t>
+      </w:r>
+      <w:bookmarkEnd w:id="33"/>
+    </w:p>
+    <w:p>
+      <w:pPr>
+        <w:pStyle w:val="Heading2"/>
+      </w:pPr>
+      <w:bookmarkStart w:id="34" w:name="experimental-locations-and-trials"/>
+      <w:r>
+        <w:t xml:space="preserve">Experimental locations and trials</w:t>
+      </w:r>
+      <w:bookmarkEnd w:id="34"/>
+    </w:p>
+    <w:p>
+      <w:pPr>
+        <w:pStyle w:val="Heading2"/>
+      </w:pPr>
+      <w:bookmarkStart w:id="35" w:name="Xb1008ee08ddd012f24c525ab21fe94d7320bfdc"/>
+      <w:r>
+        <w:t xml:space="preserve">Experiment 1: Phenotypic evaluation of 200 cassava variety in PYT at two locations</w:t>
+      </w:r>
+      <w:bookmarkEnd w:id="35"/>
+    </w:p>
+    <w:p>
+      <w:pPr>
+        <w:pStyle w:val="Heading2"/>
+      </w:pPr>
+      <w:bookmarkStart w:id="36" w:name="Xb2dd51c5b6d4ef3c11d0ffd9634dfef0ba78b58"/>
+      <w:r>
+        <w:t xml:space="preserve">Experiment 2: Physiochemical evaluation of cassava using both the wet chemistry and NIRS for the PYTs in two locations</w:t>
+      </w:r>
+      <w:bookmarkEnd w:id="36"/>
+    </w:p>
+    <w:p>
+      <w:pPr>
+        <w:pStyle w:val="Heading2"/>
+      </w:pPr>
+      <w:bookmarkStart w:id="37" w:name="X1183558ae384bb808c0bb6bdbf385c96918270a"/>
+      <w:r>
+        <w:t xml:space="preserve">Experiment 3: Rapid descriptive analysis using flash profiling method</w:t>
+      </w:r>
+      <w:bookmarkEnd w:id="37"/>
+    </w:p>
+    <w:p>
+      <w:pPr>
+        <w:pStyle w:val="Heading2"/>
+      </w:pPr>
+      <w:bookmarkStart w:id="38" w:name="X314ea8db57341d16b4e0e05f9e3a970fc8f0497"/>
+      <w:r>
+        <w:t xml:space="preserve">Experiment 4: Anchoring experiment of the RTBfood TRICOT Experiment</w:t>
+      </w:r>
+      <w:bookmarkEnd w:id="38"/>
+    </w:p>
+    <w:p>
+      <w:pPr>
+        <w:pStyle w:val="Heading2"/>
+      </w:pPr>
+      <w:bookmarkStart w:id="39" w:name="introduction-1"/>
       <w:r>
         <w:t xml:space="preserve">Introduction</w:t>
       </w:r>
-      <w:bookmarkEnd w:id="21"/>
+      <w:bookmarkEnd w:id="39"/>
     </w:p>
     <w:p>
       <w:pPr>
         <w:pStyle w:val="FirstParagraph"/>
       </w:pPr>
       <w:r>
-        <w:t xml:space="preserve">Cassava (Manihot esculenta Crantz) is a major staple food for millions of people in tropical Africa, South America, and Asia (Halsey et al., 2008). It is grown for its carbohydrate-rich roots (Ceballos et al., 2004). The roots are a source of industrial raw materials in the production of starch and bioethanol (Jansson et al., 2009). The leaves are eaten as green vegetables, and are an excellent source of protein and vitamins A and B. The leaves and tubers can be used as animal feed. Cassava is drought tolerant and can grow well even on soils with low fertility (IITA, 2015). It grows on all soil types making it available in all parts of the country and all seasons.</w:t>
+        <w:t xml:space="preserve">Cassava (</w:t>
+      </w:r>
+      <w:r>
+        <w:rPr>
+          <w:i/>
+        </w:rPr>
+        <w:t xml:space="preserve">Manihot esculenta Crantz</w:t>
+      </w:r>
+      <w:r>
+        <w:t xml:space="preserve">) is a major staple food for millions of people in tropical Africa, South America, and Asia (Halsey et al., 2008). It is grown for its carbohydrate-rich roots (Ceballos et al., 2004). The roots are a source of industrial raw materials in the production of starch and bioethanol (Jansson et al., 2009). The leaves are eaten as green vegetables, and are an excellent source of protein and vitamins A and B. The leaves and tubers can be used as animal feed. Cassava is drought tolerant and can grow well even on soils with low fertility (IITA, 2015). It grows on all soil types making it available in all parts of the country and all seasons.</w:t>
       </w:r>
     </w:p>
     <w:p>
@@ -128,11 +317,11 @@
       <w:pPr>
         <w:pStyle w:val="Heading2"/>
       </w:pPr>
-      <w:bookmarkStart w:id="22" w:name="justification"/>
+      <w:bookmarkStart w:id="40" w:name="justification-1"/>
       <w:r>
         <w:t xml:space="preserve">Justification</w:t>
       </w:r>
-      <w:bookmarkEnd w:id="22"/>
+      <w:bookmarkEnd w:id="40"/>
     </w:p>
     <w:p>
       <w:pPr>
@@ -146,11 +335,11 @@
       <w:pPr>
         <w:pStyle w:val="Heading2"/>
       </w:pPr>
-      <w:bookmarkStart w:id="23" w:name="objectives"/>
+      <w:bookmarkStart w:id="41" w:name="objectives-1"/>
       <w:r>
         <w:t xml:space="preserve">Objectives</w:t>
       </w:r>
-      <w:bookmarkEnd w:id="23"/>
+      <w:bookmarkEnd w:id="41"/>
     </w:p>
     <w:p>
       <w:pPr>
@@ -187,784 +376,744 @@
         <w:t xml:space="preserve"> </w:t>
       </w:r>
       <w:r>
-        <w:t xml:space="preserve">5. Determine the relationship between farmers’ evaluation and researchers’ evaluation.</w:t>
-      </w:r>
-      <w:r>
-        <w:t xml:space="preserve"> </w:t>
-      </w:r>
-      <w:r>
-        <w:t xml:space="preserve">6. Determine the effect of cassava genotypes on garri shelf life.</w:t>
+        <w:t xml:space="preserve">5. Determine the relationship between farmers’ evaluation (on farm) and researchers’ evaluation(on station).</w:t>
+      </w:r>
+    </w:p>
+    <w:p>
+      <w:pPr>
+        <w:pStyle w:val="BodyText"/>
+      </w:pPr>
+      <w:r>
+        <w:t xml:space="preserve">Cassava have a large variation of the qualitative traits, such as variation in physicochemical properties and starch characteristics [1], variation of macronutrient content of fat and crude protein and variation in micronutrient of carotene, Fe, Na, K, Cu, and Zn, and vitamins [2,3,4], variation in dry matter, amylose, starch and resistant starch content [9</w:t>
+      </w:r>
+      <w:r>
+        <w:t xml:space="preserve"> </w:t>
+      </w:r>
+      <w:r>
+        <w:t xml:space="preserve">Garri</w:t>
       </w:r>
     </w:p>
     <w:p>
       <w:pPr>
         <w:pStyle w:val="Heading2"/>
       </w:pPr>
-      <w:bookmarkStart w:id="24" w:name="outline"/>
-      <w:r>
-        <w:t xml:space="preserve">outline</w:t>
-      </w:r>
-      <w:bookmarkEnd w:id="24"/>
+      <w:bookmarkStart w:id="42" w:name="hydrogen-cyanide"/>
+      <w:r>
+        <w:t xml:space="preserve">Hydrogen cyanide</w:t>
+      </w:r>
+      <w:bookmarkEnd w:id="42"/>
     </w:p>
     <w:p>
       <w:pPr>
         <w:pStyle w:val="FirstParagraph"/>
       </w:pPr>
       <w:r>
-        <w:t xml:space="preserve">Cassava origin</w:t>
-      </w:r>
-      <w:r>
-        <w:t xml:space="preserve"> </w:t>
-      </w:r>
-      <w:r>
-        <w:t xml:space="preserve">Biology of cassava</w:t>
-      </w:r>
-      <w:r>
-        <w:t xml:space="preserve"> </w:t>
-      </w:r>
-      <w:r>
-        <w:t xml:space="preserve">Environmental requirement</w:t>
-      </w:r>
-      <w:r>
-        <w:t xml:space="preserve"> </w:t>
-      </w:r>
-      <w:r>
-        <w:t xml:space="preserve">Chemical composition</w:t>
-      </w:r>
-      <w:r>
-        <w:t xml:space="preserve"> </w:t>
-      </w:r>
-      <w:r>
-        <w:t xml:space="preserve">Cassava have a large variation of the qualitative traits, such as variation in physicochemical properties and starch characteristics [1], variation of macronutrient content of fat and crude protein and variation in micronutrient of carotene, Fe, Na, K, Cu, and Zn, and vitamins [2,3,4], variation in dry matter, amylose, starch and resistant starch content [9</w:t>
+        <w:t xml:space="preserve">Importance and uses of cassava</w:t>
+      </w:r>
+      <w:r>
+        <w:t xml:space="preserve"> </w:t>
+      </w:r>
+      <w:r>
+        <w:t xml:space="preserve">Recently there is an increasing demand for quality products processed from fresh cassava such as gari, flour, dough, starch and alcohol. This has enhanced the production of cassava because farmers have ready market for their produce. Latah 2016</w:t>
       </w:r>
     </w:p>
     <w:p>
       <w:pPr>
         <w:pStyle w:val="Heading2"/>
       </w:pPr>
-      <w:bookmarkStart w:id="25" w:name="hydrogen-cyanide"/>
-      <w:r>
-        <w:t xml:space="preserve">Hydrogen cyanide</w:t>
-      </w:r>
-      <w:bookmarkEnd w:id="25"/>
+      <w:bookmarkStart w:id="43" w:name="importance-of-garri"/>
+      <w:r>
+        <w:t xml:space="preserve">Importance of garri</w:t>
+      </w:r>
+      <w:bookmarkEnd w:id="43"/>
     </w:p>
     <w:p>
       <w:pPr>
         <w:pStyle w:val="FirstParagraph"/>
       </w:pPr>
       <w:r>
-        <w:t xml:space="preserve">Importance and uses of cassava</w:t>
-      </w:r>
-      <w:r>
-        <w:t xml:space="preserve"> </w:t>
-      </w:r>
-      <w:r>
-        <w:t xml:space="preserve">Recently there is an increasing demand for quality products processed from fresh cassava such as gari, flour, dough, starch and alcohol. This has enhanced the production of cassava because farmers have ready market for their produce. Latah 2016</w:t>
+        <w:t xml:space="preserve">Different users of the crop and product specific attributes depending on their position in the food chain. (Efisue et al., 2008; Orr et al., 2018). Different groups of consumers prefer different sensory attributes of gari. Therefore it is difficult to produce one particular product for all sectors of the market (Udofia et al 2011).</w:t>
+      </w:r>
+      <w:r>
+        <w:t xml:space="preserve"> </w:t>
+      </w:r>
+      <w:r>
+        <w:t xml:space="preserve">Cassava roots deteriorates rapidly after harvesting (Hahn 1998), Due to the low shelf life of cassava, it is mostly processed into garri. Garri is a made by roasting sieved dewatered fermented cassava mash. 70% of cassava produced in Africa is processed into garri (). This is because of garri has longer shelf life than any cassava product, it lower bulk (Oduru et., al.). It can be made and eaten in different forms, can easily be transported and it is low in hydrogen cyanide than other processed cassava (Achinewhu, et al 1998). Garri is an easy and ready to eat form of cassava in both urban and rural communities (Flach, 1990).</w:t>
+      </w:r>
+    </w:p>
+    <w:p>
+      <w:pPr>
+        <w:pStyle w:val="BodyText"/>
+      </w:pPr>
+      <w:r>
+        <w:t xml:space="preserve">Achinewhu SC, Barber LI, Ijeoma IO (1998) Physicochemical properties and garification (gari yield) of selected cassava cultivars in Rivers State, Nigeria. Plant Foods Hum Nutr 52: 133-140.</w:t>
       </w:r>
     </w:p>
     <w:p>
       <w:pPr>
         <w:pStyle w:val="Heading2"/>
       </w:pPr>
-      <w:bookmarkStart w:id="26" w:name="importance-of-garri"/>
-      <w:r>
-        <w:t xml:space="preserve">Importance of garri</w:t>
-      </w:r>
-      <w:bookmarkEnd w:id="26"/>
+      <w:bookmarkStart w:id="44" w:name="garri-quality-1"/>
+      <w:r>
+        <w:t xml:space="preserve">Garri quality</w:t>
+      </w:r>
+      <w:bookmarkEnd w:id="44"/>
     </w:p>
     <w:p>
       <w:pPr>
         <w:pStyle w:val="FirstParagraph"/>
       </w:pPr>
       <w:r>
-        <w:t xml:space="preserve">Different users of the crop and product specific attributes depending on their position in the food chain. (Efisue et al., 2008; Orr et al., 2018). Different groups of consumers prefer different sensory attributes of gari. Therefore it is difficult to produce one particular product for all sectors of the market (Udofia et al 2011).</w:t>
-      </w:r>
-      <w:r>
-        <w:t xml:space="preserve"> </w:t>
-      </w:r>
-      <w:r>
-        <w:t xml:space="preserve">Cassava roots deteriorates rapidly after harvesting (Hahn 1998), Due to the low shelf life of cassava, it is mostly processed into garri. Garri is a made by roasting sieved dewatered fermented cassava mash. 70% of cassava produced in Africa is processed into garri (). This is because of garri has longer shelf life than any cassava product, it lower bulk (Oduru et., al.). It can be made and eaten in different forms, can easily be transported and it is low in hydrogen cyanide than other processed cassava (Achinewhu, et al 1998). Garri is an easy and ready to eat form of cassava in both urban and rural communities (Flach, 1990).</w:t>
-      </w:r>
-    </w:p>
-    <w:p>
-      <w:pPr>
-        <w:pStyle w:val="BodyText"/>
-      </w:pPr>
-      <w:r>
-        <w:t xml:space="preserve">Achinewhu SC, Barber LI, Ijeoma IO (1998) Physicochemical properties and garification (gari yield) of selected cassava cultivars in Rivers State, Nigeria. Plant Foods Hum Nutr 52: 133-140.</w:t>
+        <w:t xml:space="preserve">Cassava is usually processed immediately after harvest because the tubers are highly perishable. Hahn (1998) recommend processing cassava 24 hours after harvest. The optimum value of of swelling capacity, sensory attribute and acceptability, obtained with the fermentationtime of 12 hours and frying temperature of 95°C (Udofia et al 2011). Due to the presence of cynogenic glucoside, cassava is made to undergo fermenting and heating to reduce the hydrogen cyanide content (). The quality of cassava is affected by the varieties, time of harvest, processing method ( Cardoso et al 2004; Ernesto et al 2002). Cassava processing methods aim to reduce the cyanide content to a more acceptable level. This is usually achieved through a prolong fermentation period, and roasting Cardoso et al 2004, Ernesto et al 2002). Cyanide is usually removed from tubers by fermentation, boiling, steaming, drying, roasting and other methods reduce the cyanide content of cassava (FAO, 2007). Cyanide content differs with geographical location (Ubwa et al., 2015). Fermentation time varies across location and this is expected to affect quality (Oduro et al., 2000). Regional and consumption preference (Forsythe, 2020), Variety, processing steps, agro-ecological conditions, crop and product management, can garri quality (Teeken et al., 2018). High yielding, varieties do not usually translate to good quality (Latah, 2016). There are different criteria to measure quality. Cassava gari quality is determined by its color, coarseness, moisture content, taste and swelling capacity and the HCN content (ACHINEWHU et al, 1998) and texture (Udofia et al 2011). When placed in water, a garri good quality should swell to three times its volume (Ingram, 1975). Swelling capacity is an important sensory and mechanical characteristic of garri. It is the ability of garri increase in volume as a result of water absorption. It determines the mouldability of eba and the flow of garri during drinking (Udofia et al. 2011). Swelling capacity is affected by the variety (Latah 2016). Variation in starch content of cassava varieties influences their functional, organoleptic , and physico-chemical properties when used in food (Afoakwa et al 2011).</w:t>
+      </w:r>
+    </w:p>
+    <w:p>
+      <w:pPr>
+        <w:pStyle w:val="BodyText"/>
+      </w:pPr>
+      <w:r>
+        <w:t xml:space="preserve">The pH and hydrogen cyanide of garri is affected by the processing method and the variety (Latah 2016). Processed cassava had HCN above the recommended level of 10mg/kg (Latah 2016). Hydrogen cyanide content was of garri was not significantly different across variety (Latah 2016). HCN has negative correlation with pH, Aroma (Latah, 2016). pH has a positive relationship with aroma and color and general acceptability(Latah, 2016). pH values may influence the preferences of different gari products in terms of aroma and colour (Latah, 2016). (Ngoma et al 2019) observed that the pH is important because it affects most of the functional properties of sweet potato flour</w:t>
+      </w:r>
+    </w:p>
+    <w:p>
+      <w:pPr>
+        <w:pStyle w:val="BodyText"/>
+      </w:pPr>
+      <w:r>
+        <w:t xml:space="preserve">The bulk density (BD) is a measures the weightiness of a flour sample. It is determines the porosity of a product which determines handling and packaging of the product. (Ngoma et al 2019). Bulk density is affected by the particle size and the initial moisture content (Chandra and Singh, 2013) of the product. High bulk density is not a desired trait for garri sellers because it leads to shortage in that they sell more for less. While the buyers/ consumers see it as an important trait because with this attribute they can buy more for less (cost per unit volume)</w:t>
       </w:r>
     </w:p>
     <w:p>
       <w:pPr>
         <w:pStyle w:val="Heading2"/>
       </w:pPr>
-      <w:bookmarkStart w:id="27" w:name="garri-quality"/>
+      <w:bookmarkStart w:id="45" w:name="method-of-processing-garri-1"/>
+      <w:r>
+        <w:t xml:space="preserve">Method of processing garri</w:t>
+      </w:r>
+      <w:bookmarkEnd w:id="45"/>
+    </w:p>
+    <w:p>
+      <w:pPr>
+        <w:pStyle w:val="FirstParagraph"/>
+      </w:pPr>
+      <w:r>
+        <w:t xml:space="preserve">Chemical, biochemical, and Physical processes areinvolved in garri production (Udofia et al., 2011).</w:t>
+      </w:r>
+      <w:r>
+        <w:t xml:space="preserve"> </w:t>
+      </w:r>
+      <w:r>
+        <w:t xml:space="preserve">Here are the basic steps in processing garri. These steps may differ base on geographical location. The difference is usually in the length of fermentation; which can be less than 24 hours to 5 days and the stage at which fermentation is done; which can be before dewatering or during dewatering.</w:t>
+      </w:r>
+      <w:r>
+        <w:br/>
+      </w:r>
+      <w:r>
+        <w:t xml:space="preserve">Cassava processing methods aim to reduce the cyanide content to a more acceptable level. This is usually achieved through a prolong fermentation period, and roasting (Cardoso et al 2004, Ernesto et al 2002). Due to food shortage and the high demand for garri, fermentation time is mostly reduced to 24 hours. Using fermentation period of 24 and 48 hours, Latah 2026 observed that bulk density, swelling power and water absorption capacity of the processed gari were significantly the same. Fermentation is very important in gari production. During fermentation, linamerin which becomes hydrolyzed to hydrocyanic acid becomes reduced to a level that may become harmless after roasting (ACHINEWHU et al 1998; Bolarinwa et al 2016)</w:t>
+      </w:r>
+    </w:p>
+    <w:p>
+      <w:pPr>
+        <w:pStyle w:val="Heading2"/>
+      </w:pPr>
+      <w:bookmarkStart w:id="46" w:name="Xbfe7470c2f0f1a6927a3375eda6d8e8abe8ec02"/>
+      <w:r>
+        <w:t xml:space="preserve">The protocol for processing garri for PYT at Umudike and Otobi</w:t>
+      </w:r>
+      <w:bookmarkEnd w:id="46"/>
+    </w:p>
+    <w:p>
+      <w:pPr>
+        <w:pStyle w:val="FirstParagraph"/>
+      </w:pPr>
+      <w:r>
+        <w:t xml:space="preserve">With a sharp knife, cut off the part of the harvested root that is attached to the rootstock. Then peel off the bark of the cassava tuber and wash all the peeled root in a basin of clean water. Transfer the washed tubers into a cassava grinder in batches, grind into a smooth mash and transfer into a jute bag. Transfer the jute bag to a hydraulic press for fermentation and dewatering. The mash is allowed to ferment and dewater for two nights, after which it is ready for roasting. The cassava cake left after dewatering is broken into smaller sizes and place on a sieve to remove the chaff or the uncrushed cassava. Garri is roast in batches by placing the sieved cassava cake into a hot iron pot of about 75- 100 cm wide and 10cm deep. There is no specific temperature and duration of time the hot pot containing cassava is allowed to remain on the fire. Roasting time depends on the quantity of cassava you put in the hot pot (usually between 2-3kg/batch), how much water is present in the cassava after dewatering, and how much heat was needed for roasting. The garri is ready when the quantity of vapor that comes out during frying is low and if it does not cake when pressed between the thumb and the index finger.</w:t>
+      </w:r>
+    </w:p>
+    <w:p>
+      <w:pPr>
+        <w:pStyle w:val="Heading2"/>
+      </w:pPr>
+      <w:bookmarkStart w:id="47" w:name="garri-quality-2"/>
       <w:r>
         <w:t xml:space="preserve">Garri quality</w:t>
       </w:r>
-      <w:bookmarkEnd w:id="27"/>
+      <w:bookmarkEnd w:id="47"/>
     </w:p>
     <w:p>
       <w:pPr>
         <w:pStyle w:val="FirstParagraph"/>
       </w:pPr>
       <w:r>
-        <w:t xml:space="preserve">Cassava is usually processed immediately after harvest because the tubers are highly perishable. Hahn (1998) recommend processing cassava 24 hours after harvest. The optimum value of of swelling capacity, sensory attribute and acceptability, obtained with the fermentationtime of 12 hours and frying temperature of 95°C (Udofia et al 2011). Due to the presence of cynogenic glucoside, cassava is made to undergo fermenting and heating to reduce the hydrogen cyanide content (). The quality of cassava is affected by the varieties, time of harvest, processing method ( Cardoso et al 2004; Ernesto et al 2002). Cassava processing methods aim to reduce the cyanide content to a more acceptable level. This is usually achieved through a prolong fermentation period, and roasting Cardoso et al 2004, Ernesto et al 2002). Cyanide is usually removed from tubers by fermentation, boiling, steaming, drying, roasting and other methods reduce the cyanide content of cassava (FAO, 2007). Cyanide content differs with geographical location (Ubwa et al., 2015). Fermentation time varies across location and this is expected to affect quality (Oduro et al., 2000). Regional and consumption preference (Forsythe, 2020), Variety, processing steps, agro-ecological conditions, crop and product management, can garri quality (Teeken et al., 2018). High yielding, varieties do not usually translate to good quality (Latah, 2016). There are different criteria to measure quality. Cassava gari quality is determined by its color, coarseness, moisture content, taste and swelling capacity and the HCN content (ACHINEWHU et al, 1998) and texture (Udofia et al 2011). When placed in water, a garri good quality should swell to three times its volume (Ingram, 1975). Swelling capacity is an important sensory and mechanical characteristic of garri. It is the ability of garri increase in volume as a result of water absorption. It determines the mouldability of eba and the flow of garri during drinking (Udofia et al. 2011). Swelling capacity is affected by the variety (Latah 2016). Variation in starch content of cassava varieties influences their functional, organoleptic , and physico-chemical properties when used in food (Afoakwa et al 2011).</w:t>
-      </w:r>
-    </w:p>
-    <w:p>
-      <w:pPr>
-        <w:pStyle w:val="BodyText"/>
-      </w:pPr>
-      <w:r>
-        <w:t xml:space="preserve">The pH and hydrogen cyanide of garri is affected by the processing method and the variety (Latah 2016). Processed cassava had HCN above the recommended level of 10mg/kg (Latah 2016). Hydrogen cyanide content was of garri was not significantly different across variety (Latah 2016). HCN has negative correlation with pH, Aroma (Latah, 2016). pH has a positive relationship with aroma and color and general acceptability(Latah, 2016). pH values may influence the preferences of different gari products in terms of aroma and colour (Latah, 2016). (Ngoma et al 2019) observed that the pH is important because it affects most of the functional properties of sweet potato flour</w:t>
-      </w:r>
-    </w:p>
-    <w:p>
-      <w:pPr>
-        <w:pStyle w:val="BodyText"/>
-      </w:pPr>
-      <w:r>
-        <w:t xml:space="preserve">The bulk density (BD) is a measures the weightiness of a flour sample. It is determines the porosity of a product which determines handling and packaging of the product. (Ngoma et al 2019). Bulk density is affected by the particle size and the initial moisture content (Chandra and Singh, 2013) of the product. High bulk density is not a desired trait for garri sellers because it leads to shortage in that they sell more for less. While the buyers/ consumers see it as an important trait because with this attribute they can buy more for less (cost per unit volume)</w:t>
+        <w:t xml:space="preserve">Forms in which garri can be eaten</w:t>
+      </w:r>
+      <w:r>
+        <w:t xml:space="preserve"> </w:t>
+      </w:r>
+      <w:r>
+        <w:t xml:space="preserve">A safety concern in the eating of cassava based products such as gari is due to the presence of cyanohydrins which breaks down to produce hydrogen cyanide (Ernesto et al., 2002 ) consuming food high in cynogenic glucoside is the major. Cause of Konzo (spastic paraparesis ), Konzo, an upper motor neuron disease that is characterized by irreversible muscle spasms.</w:t>
+      </w:r>
+    </w:p>
+    <w:p>
+      <w:pPr>
+        <w:pStyle w:val="BodyText"/>
+      </w:pPr>
+      <w:r>
+        <w:t xml:space="preserve">Because of the differences in the quality of different cassava varieties, users of the crop and product have specific characteristics that they prefer; depending on their role in the food chain (Efisue et al., 2008; Orr et al., 2018).</w:t>
+      </w:r>
+      <w:r>
+        <w:t xml:space="preserve"> </w:t>
+      </w:r>
+      <w:r>
+        <w:t xml:space="preserve">The deman of cassava Processor and consumer for quality characteristics of Roots, tubers, and banana food products has received lower priority in breeding programmes, this has negatively impacted the adoption of new varieties (see Thiele et al., this issue).</w:t>
+      </w:r>
+    </w:p>
+    <w:p>
+      <w:pPr>
+        <w:pStyle w:val="BodyText"/>
+      </w:pPr>
+      <w:r>
+        <w:t xml:space="preserve">Some characteristics may be non- negotiable for a user – meaning that the user only accepts a variety if it contains a specific quality characteristic. For example, a cassava variety that is high in cyanogenic potential would not be adopted in the market segment for fresh boiled roots, even if superior in other characteristics.</w:t>
+      </w:r>
+      <w:r>
+        <w:t xml:space="preserve"> </w:t>
+      </w:r>
+      <w:r>
+        <w:t xml:space="preserve">may not be possible to have a variety with all the desired good characteristics</w:t>
       </w:r>
     </w:p>
     <w:p>
       <w:pPr>
         <w:pStyle w:val="Heading2"/>
       </w:pPr>
-      <w:bookmarkStart w:id="28" w:name="method-of-processing-garri"/>
-      <w:r>
-        <w:t xml:space="preserve">Method of processing garri</w:t>
-      </w:r>
-      <w:bookmarkEnd w:id="28"/>
+      <w:bookmarkStart w:id="48" w:name="experimental-locations-and-trials."/>
+      <w:r>
+        <w:t xml:space="preserve">Experimental locations and trials.</w:t>
+      </w:r>
+      <w:bookmarkEnd w:id="48"/>
     </w:p>
     <w:p>
       <w:pPr>
         <w:pStyle w:val="FirstParagraph"/>
       </w:pPr>
       <w:r>
-        <w:t xml:space="preserve">Chemical, biochemical, and Physical processes areinvolved in garri production (Udofia et al., 2011).</w:t>
-      </w:r>
-      <w:r>
-        <w:t xml:space="preserve"> </w:t>
-      </w:r>
-      <w:r>
-        <w:t xml:space="preserve">Here are the basic steps in processing garri. These steps may differ base on geographical location. The difference is usually in the length of fermentation; which can be less than 24 hours to 5 days and the stage at which fermentation is done; which can be before dewatering or during dewatering.</w:t>
-      </w:r>
-      <w:r>
-        <w:br/>
-      </w:r>
-      <w:r>
-        <w:t xml:space="preserve">Cassava processing methods aim to reduce the cyanide content to a more acceptable level. This is usually achieved through a prolong fermentation period, and roasting (Cardoso et al 2004, Ernesto et al 2002). Due to food shortage and the high demand for garri, fermentation time is mostly reduced to 24 hours. Using fermentation period of 24 and 48 hours, Latah 2026 observed that bulk density, swelling power and water absorption capacity of the processed gari were significantly the same. Fermentation is very important in gari production. During fermentation, linamerin which becomes hydrolyzed to hydrocyanic acid becomes reduced to a level that may become harmless after roasting (ACHINEWHU et al 1998; Bolarinwa et al 2016)</w:t>
+        <w:t xml:space="preserve">This research will be done in 3 locations in Nigeria. They are; Umudike, Imo, and Otobi. The Preliminary Yield Trial (PYT) will be established in two locations, Otobi and Umudike. This will be used to study the heritability, genotype by environment interaction and, genome-wide association study. Materials for PYT will be collected from the 2019 Clonal Evaluation Trial (CET) in Ubiaja. The TRICOT anchoring experiment will be conducted in Imo state.</w:t>
       </w:r>
     </w:p>
     <w:p>
       <w:pPr>
         <w:pStyle w:val="Heading2"/>
       </w:pPr>
-      <w:bookmarkStart w:id="29" w:name="X2d94cc485152ebb387856ffa51fe02ed36e58fe"/>
-      <w:r>
-        <w:t xml:space="preserve">The protocol for processing garri for PYT at Umudike and Otobi</w:t>
-      </w:r>
-      <w:bookmarkEnd w:id="29"/>
+      <w:bookmarkStart w:id="49" w:name="preliminary-studies"/>
+      <w:r>
+        <w:t xml:space="preserve">Preliminary studies</w:t>
+      </w:r>
+      <w:bookmarkEnd w:id="49"/>
     </w:p>
     <w:p>
       <w:pPr>
         <w:pStyle w:val="FirstParagraph"/>
       </w:pPr>
       <w:r>
-        <w:t xml:space="preserve">With a sharp knife, cut off the part of the harvested root that is attached to the rootstock. Then peel off the bark of the cassava tuber and wash all the peeled root in a basin of clean water. Transfer the washed tubers into a cassava grinder in batches, grind into a smooth mash and transfer into a jute bag. Transfer the jute bag to a hydraulic press for fermentation and dewatering. The mash is allowed to ferment and dewater for two nights, after which it is ready for roasting. The cassava cake left after dewatering is broken into smaller sizes and place on a sieve to remove the chaff or the uncrushed cassava. Garri is roast in batches by placing the sieved cassava cake into a hot iron pot of about 75- 100 cm wide and 10cm deep. There is no specific temperature and duration of time the hot pot containing cassava is allowed to remain on the fire. Roasting time depends on the quantity of cassava you put in the hot pot (usually between 2-3kg/batch), how much water is present in the cassava after dewatering, and how much heat was needed for roasting. The garri is ready when the quantity of vapor that comes out during frying is low and if it does not cake when pressed between the thumb and the index finger.</w:t>
+        <w:t xml:space="preserve">Harvest data from an existing NEXTGEN cassava clonal evaluation trial (CET) at Ubiaja was collected in 2019. 200 genotypes from this population were selected to be advanced to Preliminary Yield Trial (PYT). The harvested tubers from the 200 genotypes were scanned with a portable VIS/NIRS QualitySpec Trek: S-10016. Spectral data of the intact roots were obtained by scanning the proximal, the middle, and the distal portions. Samples were selected for dry matter by oven drying method and fiber.</w:t>
       </w:r>
     </w:p>
     <w:p>
       <w:pPr>
         <w:pStyle w:val="Heading2"/>
       </w:pPr>
-      <w:bookmarkStart w:id="30" w:name="garri-quality-1"/>
-      <w:r>
-        <w:t xml:space="preserve">Garri quality</w:t>
-      </w:r>
-      <w:bookmarkEnd w:id="30"/>
+      <w:bookmarkStart w:id="50" w:name="Xa75d910fd4666b594e65bde5b0e9c79c9a202ad"/>
+      <w:r>
+        <w:t xml:space="preserve">Experiment 1: Phenotypic evaluation of 200 cassava variety in PYT at two locations.</w:t>
+      </w:r>
+      <w:bookmarkEnd w:id="50"/>
     </w:p>
     <w:p>
       <w:pPr>
         <w:pStyle w:val="FirstParagraph"/>
       </w:pPr>
       <w:r>
-        <w:t xml:space="preserve">Forms in which garri can be eaten</w:t>
-      </w:r>
-      <w:r>
-        <w:t xml:space="preserve"> </w:t>
-      </w:r>
-      <w:r>
-        <w:t xml:space="preserve">A safety concern in the eating of cassava based products such as gari is due to the presence of cyanohydrins which breaks down to produce hydrogen cyanide (Ernesto et al., 2002 ) consuming food high in cynogenic glucoside is the major. Cause of Konzo (spastic paraparesis ), Konzo, an upper motor neuron disease that is characterized by irreversible muscle spasms.</w:t>
-      </w:r>
-    </w:p>
-    <w:p>
-      <w:pPr>
-        <w:pStyle w:val="BodyText"/>
-      </w:pPr>
-      <w:r>
-        <w:t xml:space="preserve">Since different cassava varieties differ in quality characteristics,</w:t>
-      </w:r>
-      <w:r>
-        <w:t xml:space="preserve"> </w:t>
-      </w:r>
-      <w:r>
-        <w:t xml:space="preserve">Different users of the crop and product (e.g. producers, processors, retailers, direct consumers), often have several specific characteristics that they prefer, depending on their role in the food chain (Efisue et al., 2008; Orr et al., 2018).</w:t>
-      </w:r>
-      <w:r>
-        <w:t xml:space="preserve"> </w:t>
-      </w:r>
-      <w:r>
-        <w:t xml:space="preserve">processor and consumer demand for quality characteristics of RTB food products has received lower priority in breeding programmes, which has impacted negatively on the adoption of new varieties throughout the continent (see Thiele et al., this issue).</w:t>
-      </w:r>
-    </w:p>
-    <w:p>
-      <w:pPr>
-        <w:pStyle w:val="BodyText"/>
-      </w:pPr>
-      <w:r>
-        <w:t xml:space="preserve">Some characteristics may be non- negotiable for a user – meaning that the user only accepts a variety if it contains a specific quality characteristic. For example, a cassava variety that is high in cyanogenic potential would not be adopted in the market segment for fresh boiled roots, even if superior in other characteristics.</w:t>
-      </w:r>
-      <w:r>
-        <w:t xml:space="preserve"> </w:t>
-      </w:r>
-      <w:r>
-        <w:t xml:space="preserve">may not be possible to have a variety with all the desired good characteristics</w:t>
+        <w:t xml:space="preserve">Before varieties are released, they are grown in multilocation trials to evaluate their performance and stability in different environments (Shakhatreh et al., 2001). The gene expression can be affected by abiotic and biotic factors in an environment (Kang, 2004). Evaluation in multiple environments should be carried out to develop high performing and stable varieties (Lu’quez et al., 2002, Acquaah 2012). The Interactions between environments and genotypes cause genotypes to perform differently in different environments (Sorensen, 2010).</w:t>
+      </w:r>
+    </w:p>
+    <w:p>
+      <w:pPr>
+        <w:pStyle w:val="BodyText"/>
+      </w:pPr>
+      <w:r>
+        <w:t xml:space="preserve">Heritability indicates if observed differences among genotypes are due to the environment or genetics. The study of variability and heritability is done to determine if a direct selection is possible for traits of interest (Bhagasara et al. 2017). Knowledge of the genetic advance and heritability provide very useful information on variability and the relationships between genotypes traits and their environment.</w:t>
+      </w:r>
+    </w:p>
+    <w:p>
+      <w:pPr>
+        <w:pStyle w:val="BodyText"/>
+      </w:pPr>
+      <w:r>
+        <w:t xml:space="preserve">There is a gap in knowledge on the genetics of cassava garri quality: if garri quality varies among genotypes and if the quality is a heritable trait and can be affected by genotype by environment interaction.</w:t>
+      </w:r>
+      <w:r>
+        <w:t xml:space="preserve"> </w:t>
+      </w:r>
+      <w:r>
+        <w:t xml:space="preserve">The aim is also to estimate the heredity of garri quality and also to identify the effects of genotype by environment interaction on the garri quality. Information on the heritability will make us decide if Genome-Wide Association Study can be done on the garri quality.</w:t>
       </w:r>
     </w:p>
     <w:p>
       <w:pPr>
         <w:pStyle w:val="Heading2"/>
       </w:pPr>
-      <w:bookmarkStart w:id="31" w:name="experimental-locations-and-trials."/>
-      <w:r>
-        <w:t xml:space="preserve">Experimental locations and trials.</w:t>
-      </w:r>
-      <w:bookmarkEnd w:id="31"/>
+      <w:bookmarkStart w:id="51" w:name="materials-and-methods"/>
+      <w:r>
+        <w:t xml:space="preserve">Materials and Methods</w:t>
+      </w:r>
+      <w:bookmarkEnd w:id="51"/>
     </w:p>
     <w:p>
       <w:pPr>
         <w:pStyle w:val="FirstParagraph"/>
       </w:pPr>
       <w:r>
-        <w:t xml:space="preserve">This research will be done in 3 locations in Nigeria. They are; Umudike, Imo, and Otobi. The Preliminary Yield Trial (PYT) will be established in two locations, Otobi and Umudike. This will be used to study the heritability, genotype by environment interaction and, genome-wide association study. Materials for PYT will be collected from the 2019 Clonal Evaluation Trial (CET) in Ubiaja. The TRICOT anchoring experiment will be conducted in Imo state.</w:t>
+        <w:t xml:space="preserve">200 clones of cassava from the Nextgen CET at Ubiaja were planted at the PYT stage in Otobi and Umudike. These were grown in an alpha lattice design using two replications with 4 checks. And a plot size of 1m x 10m (10 plants per plot). The field will be evaluated at 1, 3, 6, 9, and 12 months after planting for both agronomic and disease traits. Yield data will be collected at harvest. This will include information on the number of tubers, tuber weight, dry matter by specific gravity, and dry matter by oven dry method.</w:t>
       </w:r>
     </w:p>
     <w:p>
       <w:pPr>
         <w:pStyle w:val="Heading2"/>
       </w:pPr>
-      <w:bookmarkStart w:id="32" w:name="preliminary-studies"/>
-      <w:r>
-        <w:t xml:space="preserve">Preliminary studies</w:t>
-      </w:r>
-      <w:bookmarkEnd w:id="32"/>
+      <w:bookmarkStart w:id="52" w:name="X3b32b8157aee448038bb25fb411b6ffd64c2859"/>
+      <w:r>
+        <w:t xml:space="preserve">Experiment 2: Physiochemical evaluation of cassava using both the wet chemistry and NIRS for the PYTs in two locations</w:t>
+      </w:r>
+      <w:bookmarkEnd w:id="52"/>
     </w:p>
     <w:p>
       <w:pPr>
         <w:pStyle w:val="FirstParagraph"/>
       </w:pPr>
       <w:r>
-        <w:t xml:space="preserve">Harvest data from an existing NEXTGEN cassava clonal evaluation trial (CET) at Ubiaja was collected in 2019. 200 genotypes from this population were selected to be advanced to Preliminary Yield Trial (PYT). The harvested tubers from the 200 genotypes were scanned with a portable VIS/NIRS QualitySpec Trek: S-10016. Spectral data of the intact roots were obtained by scanning the proximal, the middle, and the distal portions. Samples were selected for dry matter by oven drying method and fiber.</w:t>
+        <w:t xml:space="preserve">Near infra-red spectroscopy (NIRS) is an important analytical technique that is based on the vibrational properties of atoms (Lopez et al. 2013; Stuart, 2004). It provides a fast, non-destructive alternative analysis of many constituents of a sample at the same time (Büning-Pfaue, 2003). It can also measure samples in a solid or liquid state (Blanco and Villarroya, 2002). it requires little to no sample preparation (Lu et al., 2006). Since its first application in the grain industry, it is becoming widely used in the agricultural and non-agricultural fields (Agelet and Hurburgh, 2010). Hazardous chemicals are not needed for Near-infrared (NIR) analyses. NIRS calibrations can give better precision and accuracy when compared to traditional wet chemistry methods (Coats, 2002), but NIRS relies on the wet chemistry for calibrations (Agelet and Hurburgh, 2010). The quality of the reference data influences NIRS calibrations.</w:t>
       </w:r>
     </w:p>
     <w:p>
       <w:pPr>
         <w:pStyle w:val="Heading2"/>
       </w:pPr>
-      <w:bookmarkStart w:id="33" w:name="Xa75d910fd4666b594e65bde5b0e9c79c9a202ad"/>
-      <w:r>
-        <w:t xml:space="preserve">Experiment 1: Phenotypic evaluation of 200 cassava variety in PYT at two locations.</w:t>
-      </w:r>
-      <w:bookmarkEnd w:id="33"/>
+      <w:bookmarkStart w:id="53" w:name="materials-and-methods-1"/>
+      <w:r>
+        <w:t xml:space="preserve">Materials and methods</w:t>
+      </w:r>
+      <w:bookmarkEnd w:id="53"/>
     </w:p>
     <w:p>
       <w:pPr>
         <w:pStyle w:val="FirstParagraph"/>
       </w:pPr>
       <w:r>
-        <w:t xml:space="preserve">Before varieties are released, they are grown in multilocation trials to evaluate their performance and stability in different environments (Shakhatreh et al., 2001). The gene expression can be affected by abiotic and biotic factors in an environment (Kang, 2004). Evaluation in multiple environments should be carried out to develop high performing and stable varieties (Lu’quez et al., 2002, Acquaah 2012). The Interactions between environments and genotypes cause genotypes to perform differently in different environments (Sorensen, 2010).</w:t>
-      </w:r>
-    </w:p>
-    <w:p>
-      <w:pPr>
-        <w:pStyle w:val="BodyText"/>
-      </w:pPr>
-      <w:r>
-        <w:t xml:space="preserve">Heritability indicates if observed differences among genotypes are due to the environment or genetics. The study of variability and heritability is done to determine if a direct selection is possible for traits of interest (Bhagasara et al. 2017). Knowledge of the genetic advance and heritability provide very useful information on variability and the relationships between genotypes traits and their environment.</w:t>
-      </w:r>
-    </w:p>
-    <w:p>
-      <w:pPr>
-        <w:pStyle w:val="BodyText"/>
-      </w:pPr>
-      <w:r>
-        <w:t xml:space="preserve">There is a gap in knowledge on the genetics of cassava garri quality: if garri quality varies among genotypes and if the quality is a heritable trait and can be affected by genotype by environment interaction.</w:t>
-      </w:r>
-      <w:r>
-        <w:t xml:space="preserve"> </w:t>
-      </w:r>
-      <w:r>
-        <w:t xml:space="preserve">The aim is also to estimate the heredity of garri quality and also to identify the effects of genotype by environment interaction on the garri quality. Information on the heritability will make us decide if Genome-Wide Association Study can be done on the garri quality.</w:t>
+        <w:t xml:space="preserve">The physiochemical evaluation of the roots will be done on the fresh tubers. The genotypes will be evaluated for dry matter, starch, crude fiber, cell wall composition, pectin, sugars, cyanide, water holding capacity, swelling, and bulk density.</w:t>
+      </w:r>
+      <w:r>
+        <w:t xml:space="preserve"> </w:t>
+      </w:r>
+      <w:r>
+        <w:t xml:space="preserve">NIRS scans will be collected during harvest.</w:t>
+      </w:r>
+      <w:r>
+        <w:t xml:space="preserve"> </w:t>
+      </w:r>
+      <w:r>
+        <w:t xml:space="preserve">Protocol for collecting NIRS scans</w:t>
+      </w:r>
+      <w:r>
+        <w:t xml:space="preserve"> </w:t>
+      </w:r>
+      <w:r>
+        <w:t xml:space="preserve">• 3 tubers per genotype</w:t>
+      </w:r>
+      <w:r>
+        <w:t xml:space="preserve"> </w:t>
+      </w:r>
+      <w:r>
+        <w:t xml:space="preserve">• 3 portions (proximal, middle and distal)</w:t>
+      </w:r>
+      <w:r>
+        <w:t xml:space="preserve"> </w:t>
+      </w:r>
+      <w:r>
+        <w:t xml:space="preserve">• 2 scans per portion</w:t>
       </w:r>
     </w:p>
     <w:p>
       <w:pPr>
         <w:pStyle w:val="Heading2"/>
       </w:pPr>
-      <w:bookmarkStart w:id="34" w:name="materials-and-methods"/>
-      <w:r>
-        <w:t xml:space="preserve">Materials and Methods</w:t>
-      </w:r>
-      <w:bookmarkEnd w:id="34"/>
+      <w:bookmarkStart w:id="54" w:name="data-analysis"/>
+      <w:r>
+        <w:t xml:space="preserve">Data analysis</w:t>
+      </w:r>
+      <w:bookmarkEnd w:id="54"/>
+    </w:p>
+    <w:p>
+      <w:pPr>
+        <w:pStyle w:val="Heading3"/>
+      </w:pPr>
+      <w:bookmarkStart w:id="55" w:name="X51412732e7f861448c6804d7fc533a1c046ea42"/>
+      <w:r>
+        <w:t xml:space="preserve">Correlation of physiochemical with the quality garri</w:t>
+      </w:r>
+      <w:bookmarkEnd w:id="55"/>
     </w:p>
     <w:p>
       <w:pPr>
         <w:pStyle w:val="FirstParagraph"/>
       </w:pPr>
       <w:r>
-        <w:t xml:space="preserve">200 clones of cassava from the Nextgen CET at Ubiaja were planted at the PYT stage in Otobi and Umudike. These were grown in an alpha lattice design using two replications with 4 checks. And a plot size of 1m x 10m (10 plants per plot). The field will be evaluated at 1, 3, 6, 9, and 12 months after planting for both agronomic and disease traits. Yield data will be collected at harvest. This will include information on the number of tubers, tuber weight, dry matter by specific gravity, and dry matter by oven dry method.</w:t>
+        <w:t xml:space="preserve">Correlating NIRS predictions with wet chemistry results and GxE analysis will be done with the R software.</w:t>
+      </w:r>
+      <w:r>
+        <w:t xml:space="preserve"> </w:t>
+      </w:r>
+      <w:r>
+        <w:t xml:space="preserve">Sensory evaluation is becoming an important aspect of plant breeding. To produce new varieties, it is ideal to consider end-user needs (Grunet et al., 2008). Sensory evaluation gives us information on how products are perceived by consumers. Human perception is very difficult to measure and describe, so sensory descriptive analysis is employed by scientists for this purpose (Lawless and Heymann, 2010). In the past conventional descriptive methods were used to determine sensory characteristics of products (Varela and Ares, 2012). This method is time-consuming, requires 10 to 120 hours of training, it is expensive to maintain a sensory panel, and conventional descriptive methods can be used to evaluate few samples (Dawson and Healy, 2018). Also, panelists may not be committed to attending the training sessions.</w:t>
       </w:r>
     </w:p>
     <w:p>
       <w:pPr>
         <w:pStyle w:val="Heading2"/>
       </w:pPr>
-      <w:bookmarkStart w:id="35" w:name="Xb2dd51c5b6d4ef3c11d0ffd9634dfef0ba78b58"/>
-      <w:r>
-        <w:t xml:space="preserve">Experiment 2: Physiochemical evaluation of cassava using both the wet chemistry and NIRS for the PYTs in two locations</w:t>
-      </w:r>
-      <w:bookmarkEnd w:id="35"/>
+      <w:bookmarkStart w:id="56" w:name="X5fbf69839be5f94e3c324c9b3c0e014443143cb"/>
+      <w:r>
+        <w:t xml:space="preserve">Rapid descriptive analysis using flash profiling method</w:t>
+      </w:r>
+      <w:bookmarkEnd w:id="56"/>
     </w:p>
     <w:p>
       <w:pPr>
         <w:pStyle w:val="FirstParagraph"/>
       </w:pPr>
       <w:r>
-        <w:t xml:space="preserve">Near infra-red spectroscopy (NIRS) is an important analytical technique that is based on the vibrational properties of atoms (Lopez et al. 2013; Stuart, 2004). It provides a fast, non-destructive alternative analysis of many constituents of a sample at the same time (Büning-Pfaue, 2003). It can also measure samples in a solid or liquid state (Blanco and Villarroya, 2002). it requires little to no sample preparation (Lu et al., 2006). Since its first application in the grain industry, it is becoming widely used in the agricultural and non-agricultural fields (Agelet and Hurburgh, 2010). Hazardous chemicals are not needed for Near-infrared (NIR) analyses. NIRS calibrations can give better precision and accuracy when compared to traditional wet chemistry methods (Coats, 2002), but NIRS relies on the wet chemistry for calibrations (Agelet and Hurburgh, 2010). The quality of the reference data influences NIRS calibrations.</w:t>
+        <w:t xml:space="preserve">Recently, new methods have been employed in addition to conventional evaluation. These new methods are not only rapid substitutes for the conventional approaches, but they can be used in cases where sensory evaluation has never been used (Delarue, 2015a). Rapid sensory evaluation reduces the time spent on training panelists and it is useful when many samples are to be evaluated (Dawson and Healy, 2018).</w:t>
+      </w:r>
+    </w:p>
+    <w:p>
+      <w:pPr>
+        <w:pStyle w:val="BodyText"/>
+      </w:pPr>
+      <w:r>
+        <w:t xml:space="preserve">Some of the rapid sensory evaluation approaches include, flash profiling, check all that applies (CATA), free sorting, projective mapping, Paired Comparisons, Polarized Sensory Positioning, Open‐ended Evaluations.</w:t>
+      </w:r>
+      <w:r>
+        <w:t xml:space="preserve"> </w:t>
+      </w:r>
+      <w:r>
+        <w:t xml:space="preserve">Among all the rapid evaluation methods, flash profiling is more like the conventional method; it involves quantitative evaluation of the samples using their sensory attributes. (Delarue, 2015b). Flash profiling combines the free choice of the attribute like in the free-choice profiling method and the comparative evaluation of samples based on each attribute (Delarue, 2015b). It was originally designed to evaluate experienced experts who can understand the instructions of the experimenter and can generate discriminative sensory attributes (Delarue and Sieffermann, 2004). It has now been extended to panelists who have little or no experience in sensory evaluation. Flash profiling studies with consumers has also proven to yield meaningful results (Delarue, 2015b).</w:t>
       </w:r>
     </w:p>
     <w:p>
       <w:pPr>
         <w:pStyle w:val="Heading2"/>
       </w:pPr>
-      <w:bookmarkStart w:id="36" w:name="materials-and-methods-1"/>
+      <w:bookmarkStart w:id="57" w:name="materials-and-methods-2"/>
       <w:r>
         <w:t xml:space="preserve">Materials and methods</w:t>
       </w:r>
-      <w:bookmarkEnd w:id="36"/>
+      <w:bookmarkEnd w:id="57"/>
+    </w:p>
+    <w:p>
+      <w:pPr>
+        <w:pStyle w:val="Heading3"/>
+      </w:pPr>
+      <w:bookmarkStart w:id="58" w:name="recruitment-of-panelist."/>
+      <w:r>
+        <w:t xml:space="preserve">Recruitment of panelist.</w:t>
+      </w:r>
+      <w:bookmarkEnd w:id="58"/>
     </w:p>
     <w:p>
       <w:pPr>
         <w:pStyle w:val="FirstParagraph"/>
       </w:pPr>
       <w:r>
-        <w:t xml:space="preserve">The physiochemical evaluation of the roots will be done on the fresh tubers. The genotypes will be evaluated for dry matter, starch, crude fiber, cell wall composition, pectin, sugars, cyanide, water holding capacity, swelling, and bulk density.</w:t>
-      </w:r>
-      <w:r>
-        <w:t xml:space="preserve"> </w:t>
-      </w:r>
-      <w:r>
-        <w:t xml:space="preserve">NIRS scans will be collected during harvest.</w:t>
-      </w:r>
-      <w:r>
-        <w:t xml:space="preserve"> </w:t>
-      </w:r>
-      <w:r>
-        <w:t xml:space="preserve">Protocol for collecting NIRS scans</w:t>
-      </w:r>
-      <w:r>
-        <w:t xml:space="preserve"> </w:t>
-      </w:r>
-      <w:r>
-        <w:t xml:space="preserve">• 3 tubers per genotype</w:t>
-      </w:r>
-      <w:r>
-        <w:t xml:space="preserve"> </w:t>
-      </w:r>
-      <w:r>
-        <w:t xml:space="preserve">• 3 portions (proximal, middle and distal)</w:t>
-      </w:r>
-      <w:r>
-        <w:t xml:space="preserve"> </w:t>
-      </w:r>
-      <w:r>
-        <w:t xml:space="preserve">• 2 scans per portion</w:t>
+        <w:t xml:space="preserve">This method will involve 20 panelists with little or no experience in sensory evaluation. These panelists will be regular consumers of garri and eba. The panelist will be adults between the ages of 18 and 55, without any health issues that will affect their ability to participate in the study. The panelists will have the cognitive ability to understand the research process and they will be able to make good decisions on their own. The participation of panelists will be voluntary, and they can decide to back out of the study if they so desire.</w:t>
+      </w:r>
+    </w:p>
+    <w:p>
+      <w:pPr>
+        <w:pStyle w:val="Heading3"/>
+      </w:pPr>
+      <w:bookmarkStart w:id="59" w:name="generation-of-lexicons"/>
+      <w:r>
+        <w:t xml:space="preserve">Generation of lexicons</w:t>
+      </w:r>
+      <w:bookmarkEnd w:id="59"/>
+    </w:p>
+    <w:p>
+      <w:pPr>
+        <w:pStyle w:val="FirstParagraph"/>
+      </w:pPr>
+      <w:r>
+        <w:t xml:space="preserve">The evaluation will be done in two phases; the first phase will be the generation of lexicons. The panelist will be given the samples and they will generate lexicons of their choice. The lexicons generated will be collated, revised together to removed redundancy, and a list of the selected lexicons will be compiled.</w:t>
+      </w:r>
+      <w:r>
+        <w:t xml:space="preserve"> </w:t>
+      </w:r>
+      <w:r>
+        <w:t xml:space="preserve">The second phase will be the evaluation phase. This will be done in two days and two sessions per day. The panelists will be given a list of the compiled lexicon and a list of their independent lexicons, they will be given time to read through the attributes before evaluating the samples.</w:t>
+      </w:r>
+      <w:r>
+        <w:t xml:space="preserve"> </w:t>
+      </w:r>
+      <w:r>
+        <w:t xml:space="preserve">A total of 40 samples (14 from the tricot experiment and 26 from the UYT) will be evaluated. Each panelist will be given 5 samples at random. They will rank each sample base on the attributes in order of increasing intensity. They will be asked to compare the samples and choose which they prefer and if they are willing to spend their money on that product.</w:t>
+      </w:r>
+    </w:p>
+    <w:p>
+      <w:pPr>
+        <w:pStyle w:val="BodyText"/>
+      </w:pPr>
+      <w:r>
+        <w:t xml:space="preserve">The sensory evaluation will be done in two sessions each day. In the first phase, 5 samples will be evaluated in the morning and 5 samples in the afternoon. There will be a break of about 30 minutes to one hour.</w:t>
+      </w:r>
+      <w:r>
+        <w:t xml:space="preserve"> </w:t>
+      </w:r>
+      <w:r>
+        <w:t xml:space="preserve">The descriptors for garri</w:t>
+      </w:r>
+      <w:r>
+        <w:t xml:space="preserve"> </w:t>
+      </w:r>
+      <w:r>
+        <w:t xml:space="preserve">Color, taste, texture, grain size, and appearance</w:t>
+      </w:r>
+      <w:r>
+        <w:t xml:space="preserve"> </w:t>
+      </w:r>
+      <w:r>
+        <w:t xml:space="preserve">The descriptors for Eba</w:t>
+      </w:r>
+      <w:r>
+        <w:t xml:space="preserve"> </w:t>
+      </w:r>
+      <w:r>
+        <w:t xml:space="preserve">Color, taste, texture, aroma, and appearance.</w:t>
+      </w:r>
+      <w:r>
+        <w:t xml:space="preserve"> </w:t>
+      </w:r>
+      <w:r>
+        <w:t xml:space="preserve">The descriptors for Eba during eating</w:t>
+      </w:r>
+      <w:r>
+        <w:t xml:space="preserve"> </w:t>
+      </w:r>
+      <w:r>
+        <w:t xml:space="preserve">Stick to the fingers, ease of swallow, mouth feel</w:t>
+      </w:r>
+    </w:p>
+    <w:p>
+      <w:pPr>
+        <w:pStyle w:val="Heading3"/>
+      </w:pPr>
+      <w:bookmarkStart w:id="60" w:name="X38fc5d9669d70fe204f447eecf0769af46622b6"/>
+      <w:r>
+        <w:t xml:space="preserve">Preparation and administration of samples</w:t>
+      </w:r>
+      <w:bookmarkEnd w:id="60"/>
+    </w:p>
+    <w:p>
+      <w:pPr>
+        <w:pStyle w:val="FirstParagraph"/>
+      </w:pPr>
+      <w:r>
+        <w:t xml:space="preserve">Each panelist will receive a sample of eba made from 100g of garri. The garri will be made into eba by reconstituting it with boiling water and stirring it to form a dough. Best sanitary practices will be used in preparing the eba. The samples will be put in disposable plates labeled with anonymized sample numbers and given to the panelists. The panelists will evaluate the samples independently with no interactions with other panelists. The product (eba) will be evaluated alone and not with soup as it is usually consumed. This way, the focus will be on the qualities of the eba rather than that of the soup.</w:t>
+      </w:r>
+      <w:r>
+        <w:t xml:space="preserve"> </w:t>
+      </w:r>
+      <w:r>
+        <w:t xml:space="preserve">After evaluating a sample, the panelists will be given water and crackers to clean their mouths before evaluating another sample. incentives will be given to the panelists at the end of the experiment. These incentives will not be too great that it will affect the voluntary status of the panelists.</w:t>
       </w:r>
     </w:p>
     <w:p>
       <w:pPr>
         <w:pStyle w:val="Heading2"/>
       </w:pPr>
-      <w:bookmarkStart w:id="37" w:name="data-analysis"/>
+      <w:bookmarkStart w:id="61" w:name="data-analysis-1"/>
       <w:r>
         <w:t xml:space="preserve">Data analysis</w:t>
       </w:r>
-      <w:bookmarkEnd w:id="37"/>
+      <w:bookmarkEnd w:id="61"/>
+    </w:p>
+    <w:p>
+      <w:pPr>
+        <w:pStyle w:val="FirstParagraph"/>
+      </w:pPr>
+      <w:r>
+        <w:t xml:space="preserve">Sensory data will be evaluated using the generalized Procrustes analysis (GPA) as proposed by Grower (1975). Sensory maps will be generated using the first two principal components obtained from the GPA. The correlation of physiochemical traits with the data from the sensory evaluation and the correlation between the NIRS predictions and the results from the wet chemistry will be obtained using R software.</w:t>
+      </w:r>
+    </w:p>
+    <w:p>
+      <w:pPr>
+        <w:pStyle w:val="Heading2"/>
+      </w:pPr>
+      <w:bookmarkStart w:id="62" w:name="experiment-4"/>
+      <w:r>
+        <w:t xml:space="preserve">Experiment 4:</w:t>
+      </w:r>
+      <w:bookmarkEnd w:id="62"/>
     </w:p>
     <w:p>
       <w:pPr>
         <w:pStyle w:val="Heading3"/>
       </w:pPr>
-      <w:bookmarkStart w:id="38" w:name="X51412732e7f861448c6804d7fc533a1c046ea42"/>
-      <w:r>
-        <w:t xml:space="preserve">Correlation of physiochemical with the quality garri</w:t>
-      </w:r>
-      <w:bookmarkEnd w:id="38"/>
+      <w:bookmarkStart w:id="63" w:name="X141a0bf859d3c362fb4e2e1143bb1f6576d26f1"/>
+      <w:r>
+        <w:t xml:space="preserve">Anchoring experiment of the RTBfood TRICOT Experiment</w:t>
+      </w:r>
+      <w:bookmarkEnd w:id="63"/>
     </w:p>
     <w:p>
       <w:pPr>
         <w:pStyle w:val="FirstParagraph"/>
       </w:pPr>
       <w:r>
-        <w:t xml:space="preserve">Correlating NIRS predictions with wet chemistry results and GxE analysis will be done with the R software.</w:t>
-      </w:r>
-      <w:r>
-        <w:t xml:space="preserve"> </w:t>
-      </w:r>
-      <w:r>
-        <w:t xml:space="preserve">Sensory evaluation is becoming an important aspect of plant breeding. To produce new varieties, it is ideal to consider end-user needs (Grunet et al., 2008). Sensory evaluation gives us information on how products are perceived by consumers. Human perception is very difficult to measure and describe, so sensory descriptive analysis is employed by scientists for this purpose (Lawless and Heymann, 2010). In the past conventional descriptive methods were used to determine sensory characteristics of products (Varela and Ares, 2012). This method is time-consuming, requires 10 to 120 hours of training, it is expensive to maintain a sensory panel, and conventional descriptive methods can be used to evaluate few samples (Dawson and Healy, 2018). Also, panelists may not be committed to attending the training sessions.</w:t>
+        <w:t xml:space="preserve">Over the years, improved cassava varieties have been developed for farmers and other agricultural industries but there is poor adoption of many of these varieties (Steinke and Van Etten 2016). Early research focused on the development of high yield and disease resistant varieties (Evenson and Gollin, 2003). Consumers, on the other hand, prefer varieties that will give good quality of the final product and this varies based on the manner of consumption and the regional preference (Forsythe et al, 2020). Sometimes, varieties that do well on the research station may not work well on a small farm managed by the farmer (Steinke and Van Etten, 2016). These are some of the reasons why these varieties are not adopted. To address this issue, breeding programs are now becoming more demand-driven. With TRICOT (triadic comparison of technologies) crop varieties or other agricultural technologies can be distributed to individual farmers in combinations of three, these varieties are observed and evaluated on-farm, and their performances compared (Van Etten et al, 2019). TRICOT is easy to understand and farmers with low levels of education can participate. Ranking of the varieties makes TRICOT less complicated (Van Etten et al., 2019).</w:t>
+      </w:r>
+    </w:p>
+    <w:p>
+      <w:pPr>
+        <w:pStyle w:val="Heading3"/>
+      </w:pPr>
+      <w:bookmarkStart w:id="64" w:name="tricot-anchoring-experiment"/>
+      <w:r>
+        <w:t xml:space="preserve">TRICOT Anchoring experiment</w:t>
+      </w:r>
+      <w:bookmarkEnd w:id="64"/>
+    </w:p>
+    <w:p>
+      <w:pPr>
+        <w:pStyle w:val="FirstParagraph"/>
+      </w:pPr>
+      <w:r>
+        <w:t xml:space="preserve">The objective of this experiment is to compare farmer managed fields with on-station managed fields. To see if varieties perform differently or are assessed differently on the farmer’s field. 30 farmers will be given 3 cassava varieties to grow on their field. The varieties will be evaluated at different time points. At harvest, numeric data on the yield traits will be collected along with rating the agronomic, disease, and NIRS evaluation. While the farmers will rank these traits from best to worst. The tubers will be processed into garri and eba and the quality ranked from best to worst. Finally, the farmers will give an overall rating of the variety on a scale of 1-5 based on all the traits evaluated in this experiment.</w:t>
+      </w:r>
+    </w:p>
+    <w:p>
+      <w:pPr>
+        <w:pStyle w:val="BodyText"/>
+      </w:pPr>
+      <w:r>
+        <w:t xml:space="preserve">The objective of this experiment is to compare farmers handled field with on-station field managed by research personnel.</w:t>
+      </w:r>
+    </w:p>
+    <w:p>
+      <w:pPr>
+        <w:pStyle w:val="Heading3"/>
+      </w:pPr>
+      <w:bookmarkStart w:id="65" w:name="materials-and-methods-3"/>
+      <w:r>
+        <w:t xml:space="preserve">Materials and methods</w:t>
+      </w:r>
+      <w:bookmarkEnd w:id="65"/>
+    </w:p>
+    <w:p>
+      <w:pPr>
+        <w:pStyle w:val="FirstParagraph"/>
+      </w:pPr>
+      <w:r>
+        <w:t xml:space="preserve">10 percent of the total TRICOT experiment of 300 farmers (thus, 30 farmers) will be given 3 cassava varieties to grow on their field at different. The varieties will be evaluated at 1, 3, 6, 9, and 12 months after planting. They will rate the plants from best to worse for the agronomic such as plant height, vigor, architecture, and disease traits. At harvesting, numeric data on the yield traits will be collected along with the rating the agronomic, disease, and architecture. The tubers will be processed into garri and eba. These will be ranked from best to worst. Finally, the farmers will give a general rating of the variety on a 1-5 rating. This rating will be on the overall value (that is, the agronomic, the disease, and the garri/eba quality).</w:t>
+      </w:r>
+      <w:r>
+        <w:t xml:space="preserve"> </w:t>
+      </w:r>
+      <w:r>
+        <w:t xml:space="preserve">Fresh tubers and garri samples will be collected for the farmer’s fields. These will be scanned using NIRS and physiochemical characterization of these samples will be done in the NRCRI research laboratory. The fresh tubers will be evaluated, for dry matter, starch, crude fiber, cell wall composition/pectin, sugars, and cyanide. The garri will be evaluated for, water holding capacity, swelling, bulk density, sugar, starch, and cyanide content.</w:t>
+      </w:r>
+    </w:p>
+    <w:p>
+      <w:pPr>
+        <w:pStyle w:val="Heading3"/>
+      </w:pPr>
+      <w:bookmarkStart w:id="66" w:name="X68ead0525c76161eb9f50b0326b5825467fae39"/>
+      <w:r>
+        <w:t xml:space="preserve">Sensory evaluation of the tricot anchoring experiment</w:t>
+      </w:r>
+      <w:bookmarkEnd w:id="66"/>
+    </w:p>
+    <w:p>
+      <w:pPr>
+        <w:pStyle w:val="FirstParagraph"/>
+      </w:pPr>
+      <w:r>
+        <w:t xml:space="preserve">The sensory evaluation of the tricot farmers was done in a central location. Farmers were invited individually to the same location, samples of garri from the cassava genotypes gown on their field were given to them. They ranked the garri samples from best to worst based on the color, appearance and taste. The farmers were given the garri to make into eba to their taste (as they would do in their homes). The volume of garri, the weight of garri, the quantity of water used, and the temperature at which the eba was made were recorded. The weight of eba was taken and the farmers evaluated the samples from best to worst based on the appearance, color, texture, and taste. These attributes were named using the farmers terminologies. The tricot samples were compared with each other and with a local check (when available).</w:t>
+      </w:r>
+    </w:p>
+    <w:p>
+      <w:pPr>
+        <w:pStyle w:val="Heading3"/>
+      </w:pPr>
+      <w:bookmarkStart w:id="67" w:name="texture-analysis-of-the-tricot-genotypes"/>
+      <w:r>
+        <w:t xml:space="preserve">Texture analysis of the tricot genotypes</w:t>
+      </w:r>
+      <w:bookmarkEnd w:id="67"/>
+    </w:p>
+    <w:p>
+      <w:pPr>
+        <w:pStyle w:val="FirstParagraph"/>
+      </w:pPr>
+      <w:r>
+        <w:t xml:space="preserve">TPA was created as an imitative test, resembling what goes on in the human mouth. It has been suggested that such test should operate at a similar speed to that of the human jaw (Rosenthal 1999). The TPA test was often called the</w:t>
+      </w:r>
+      <w:r>
+        <w:t xml:space="preserve"> </w:t>
+      </w:r>
+      <w:r>
+        <w:t xml:space="preserve">“</w:t>
+      </w:r>
+      <w:r>
+        <w:t xml:space="preserve">two bite test</w:t>
+      </w:r>
+      <w:r>
+        <w:t xml:space="preserve">”</w:t>
+      </w:r>
+      <w:r>
+        <w:t xml:space="preserve"> </w:t>
+      </w:r>
+      <w:r>
+        <w:t xml:space="preserve">because the texture analyzer mimics the mouth’s biting action.</w:t>
+      </w:r>
+      <w:r>
+        <w:t xml:space="preserve"> </w:t>
+      </w:r>
+      <w:r>
+        <w:t xml:space="preserve">Texture Profile Analysis is a popular double compression test for determining the textural properties of foods</w:t>
+      </w:r>
+    </w:p>
+    <w:p>
+      <w:pPr>
+        <w:pStyle w:val="BodyText"/>
+      </w:pPr>
+      <w:r>
+        <w:t xml:space="preserve">It is not sufficient to deliver a food with a target hardness and springiness value if consumers do not like it and it does not meet their expectations for that food type</w:t>
       </w:r>
     </w:p>
     <w:p>
       <w:pPr>
         <w:pStyle w:val="Heading2"/>
       </w:pPr>
-      <w:bookmarkStart w:id="39" w:name="X5fbf69839be5f94e3c324c9b3c0e014443143cb"/>
-      <w:r>
-        <w:t xml:space="preserve">Rapid descriptive analysis using flash profiling method</w:t>
-      </w:r>
-      <w:bookmarkEnd w:id="39"/>
+      <w:bookmarkStart w:id="68" w:name="method-of-the-texture-analysis"/>
+      <w:r>
+        <w:t xml:space="preserve">Method of the texture analysis</w:t>
+      </w:r>
+      <w:bookmarkEnd w:id="68"/>
     </w:p>
     <w:p>
       <w:pPr>
         <w:pStyle w:val="FirstParagraph"/>
       </w:pPr>
       <w:r>
-        <w:t xml:space="preserve">Recently, new methods have been employed in addition to conventional evaluation. These new methods are not only rapid substitutes for the conventional approaches, but they can be used in cases where sensory evaluation has never been used (Delarue, 2015a). Rapid sensory evaluation reduces the time spent on training panelists and it is useful when many samples are to be evaluated (Dawson and Healy, 2018).</w:t>
-      </w:r>
-    </w:p>
-    <w:p>
-      <w:pPr>
-        <w:pStyle w:val="BodyText"/>
-      </w:pPr>
-      <w:r>
-        <w:t xml:space="preserve">Some of the rapid sensory evaluation approaches include, flash profiling, check all that applies (CATA), free sorting, projective mapping, Paired Comparisons, Polarized Sensory Positioning, Open‐ended Evaluations.</w:t>
-      </w:r>
-      <w:r>
-        <w:t xml:space="preserve"> </w:t>
-      </w:r>
-      <w:r>
-        <w:t xml:space="preserve">Among all the rapid evaluation methods, flash profiling is more like the conventional method; it involves quantitative evaluation of the samples using their sensory attributes. (Delarue, 2015b). Flash profiling combines the free choice of the attribute like in the free-choice profiling method and the comparative evaluation of samples based on each attribute (Delarue, 2015b). It was originally designed to evaluate experienced experts who can understand the instructions of the experimenter and can generate discriminative sensory attributes (Delarue and Sieffermann, 2004). It has now been extended to panelists who have little or no experience in sensory evaluation. Flash profiling studies with consumers has also proven to yield meaningful results (Delarue, 2015b).</w:t>
-      </w:r>
-    </w:p>
-    <w:p>
-      <w:pPr>
-        <w:pStyle w:val="Heading2"/>
-      </w:pPr>
-      <w:bookmarkStart w:id="40" w:name="materials-and-methods-2"/>
-      <w:r>
-        <w:t xml:space="preserve">Materials and methods</w:t>
-      </w:r>
-      <w:bookmarkEnd w:id="40"/>
-    </w:p>
-    <w:p>
-      <w:pPr>
-        <w:pStyle w:val="Heading3"/>
-      </w:pPr>
-      <w:bookmarkStart w:id="41" w:name="recruitment-of-panelist."/>
-      <w:r>
-        <w:t xml:space="preserve">Recruitment of panelist.</w:t>
-      </w:r>
-      <w:bookmarkEnd w:id="41"/>
-    </w:p>
-    <w:p>
-      <w:pPr>
-        <w:pStyle w:val="FirstParagraph"/>
-      </w:pPr>
-      <w:r>
-        <w:t xml:space="preserve">This method will involve 20 panelists with little or no experience in sensory evaluation. These panelists will be regular consumers of garri and eba. The panelist will be adults between the ages of 18 and 55, without any health issues that will affect their ability to participate in the study. The panelists will have the cognitive ability to understand the research process and they will be able to make good decisions on their own. The participation of panelists will be voluntary, and they can decide to back out of the study if they so desire.</w:t>
-      </w:r>
-    </w:p>
-    <w:p>
-      <w:pPr>
-        <w:pStyle w:val="Heading3"/>
-      </w:pPr>
-      <w:bookmarkStart w:id="42" w:name="generation-of-lexicons"/>
-      <w:r>
-        <w:t xml:space="preserve">Generation of lexicons</w:t>
-      </w:r>
-      <w:bookmarkEnd w:id="42"/>
-    </w:p>
-    <w:p>
-      <w:pPr>
-        <w:pStyle w:val="FirstParagraph"/>
-      </w:pPr>
-      <w:r>
-        <w:t xml:space="preserve">The evaluation will be done in two phases; the first phase will be the generation of lexicons. The panelist will be given the samples and they will generate lexicons of their choice. The lexicons generated will be collated, revised together to removed redundancy, and a list of the selected lexicons will be compiled.</w:t>
-      </w:r>
-      <w:r>
-        <w:t xml:space="preserve"> </w:t>
-      </w:r>
-      <w:r>
-        <w:t xml:space="preserve">The second phase will be the evaluation phase. This will be done in two days and two sessions per day. The panelists will be given a list of the compiled lexicon and a list of their independent lexicons, they will be given time to read through the attributes before evaluating the samples.</w:t>
-      </w:r>
-      <w:r>
-        <w:t xml:space="preserve"> </w:t>
-      </w:r>
-      <w:r>
-        <w:t xml:space="preserve">A total of 40 samples (14 from the tricot experiment and 26 from the UYT) will be evaluated. Each panelist will be given 5 samples at random. They will rank each sample base on the attributes in order of increasing intensity. They will be asked to compare the samples and choose which they prefer and if they are willing to spend their money on that product.</w:t>
-      </w:r>
-    </w:p>
-    <w:p>
-      <w:pPr>
-        <w:pStyle w:val="BodyText"/>
-      </w:pPr>
-      <w:r>
-        <w:t xml:space="preserve">The sensory evaluation will be done in two sessions each day. In the first phase, 5 samples will be evaluated in the morning and 5 samples in the afternoon. There will be a break of about 30 minutes to one hour.</w:t>
-      </w:r>
-      <w:r>
-        <w:t xml:space="preserve"> </w:t>
-      </w:r>
-      <w:r>
-        <w:t xml:space="preserve">The descriptors for garri</w:t>
-      </w:r>
-      <w:r>
-        <w:t xml:space="preserve"> </w:t>
-      </w:r>
-      <w:r>
-        <w:t xml:space="preserve">Color, taste, texture, grain size, and appearance</w:t>
-      </w:r>
-      <w:r>
-        <w:t xml:space="preserve"> </w:t>
-      </w:r>
-      <w:r>
-        <w:t xml:space="preserve">The descriptors for Eba</w:t>
-      </w:r>
-      <w:r>
-        <w:t xml:space="preserve"> </w:t>
-      </w:r>
-      <w:r>
-        <w:t xml:space="preserve">Color, taste, texture, aroma, and appearance.</w:t>
-      </w:r>
-      <w:r>
-        <w:t xml:space="preserve"> </w:t>
-      </w:r>
-      <w:r>
-        <w:t xml:space="preserve">The descriptors for Eba during eating</w:t>
-      </w:r>
-      <w:r>
-        <w:t xml:space="preserve"> </w:t>
-      </w:r>
-      <w:r>
-        <w:t xml:space="preserve">Stick to the fingers, ease of swallow, mouth feel</w:t>
-      </w:r>
-    </w:p>
-    <w:p>
-      <w:pPr>
-        <w:pStyle w:val="Heading3"/>
-      </w:pPr>
-      <w:bookmarkStart w:id="43" w:name="X38fc5d9669d70fe204f447eecf0769af46622b6"/>
-      <w:r>
-        <w:t xml:space="preserve">Preparation and administration of samples</w:t>
-      </w:r>
-      <w:bookmarkEnd w:id="43"/>
-    </w:p>
-    <w:p>
-      <w:pPr>
-        <w:pStyle w:val="FirstParagraph"/>
-      </w:pPr>
-      <w:r>
-        <w:t xml:space="preserve">Each panelist will receive a sample of eba made from 100g of garri. The garri will be made into eba by reconstituting it with boiling water and stirring it to form a dough. Best sanitary practices will be used in preparing the eba. The samples will be put in disposable plates labeled with anonymized sample numbers and given to the panelists. The panelists will evaluate the samples independently with no interactions with other panelists. The product (eba) will be evaluated alone and not with soup as it is usually consumed. This way, the focus will be on the qualities of the eba rather than that of the soup.</w:t>
-      </w:r>
-      <w:r>
-        <w:t xml:space="preserve"> </w:t>
-      </w:r>
-      <w:r>
-        <w:t xml:space="preserve">After evaluating a sample, the panelists will be given water and crackers to clean their mouths before evaluating another sample. incentives will be given to the panelists at the end of the experiment. These incentives will not be too great that it will affect the voluntary status of the panelists.</w:t>
-      </w:r>
-    </w:p>
-    <w:p>
-      <w:pPr>
-        <w:pStyle w:val="Heading2"/>
-      </w:pPr>
-      <w:bookmarkStart w:id="44" w:name="data-analysis-1"/>
-      <w:r>
-        <w:t xml:space="preserve">Data analysis</w:t>
-      </w:r>
-      <w:bookmarkEnd w:id="44"/>
-    </w:p>
-    <w:p>
-      <w:pPr>
-        <w:pStyle w:val="FirstParagraph"/>
-      </w:pPr>
-      <w:r>
-        <w:t xml:space="preserve">Sensory data will be evaluated using the generalized Procrustes analysis (GPA) as proposed by Grower (1975). Sensory maps will be generated using the first two principal components obtained from the GPA. The correlation of physiochemical traits with the data from the sensory evaluation and the correlation between the NIRS predictions and the results from the wet chemistry will be obtained using R software.</w:t>
-      </w:r>
-    </w:p>
-    <w:p>
-      <w:pPr>
-        <w:pStyle w:val="Heading2"/>
-      </w:pPr>
-      <w:bookmarkStart w:id="45" w:name="experiment-4"/>
-      <w:r>
-        <w:t xml:space="preserve">Experiment 4:</w:t>
-      </w:r>
-      <w:bookmarkEnd w:id="45"/>
-    </w:p>
-    <w:p>
-      <w:pPr>
-        <w:pStyle w:val="Heading3"/>
-      </w:pPr>
-      <w:bookmarkStart w:id="46" w:name="X141a0bf859d3c362fb4e2e1143bb1f6576d26f1"/>
-      <w:r>
-        <w:t xml:space="preserve">Anchoring experiment of the RTBfood TRICOT Experiment</w:t>
-      </w:r>
-      <w:bookmarkEnd w:id="46"/>
-    </w:p>
-    <w:p>
-      <w:pPr>
-        <w:pStyle w:val="FirstParagraph"/>
-      </w:pPr>
-      <w:r>
-        <w:t xml:space="preserve">Over the years, improved cassava varieties have been developed for farmers and other agricultural industries but there is poor adoption of many of these varieties (Steinke and Van Etten 2016). Early research focused on the development of high yield and disease resistant varieties (Evenson and Gollin, 2003). Consumers, on the other hand, prefer varieties that will give good quality of the final product and this varies based on the manner of consumption and the regional preference (Forsythe et al, 2020). Sometimes, varieties that do well on the research station may not work well on a small farm managed by the farmer (Steinke and Van Etten, 2016). These are some of the reasons why these varieties are not adopted. To address this issue, breeding programs are now becoming more demand-driven. With TRICOT (triadic comparison of technologies) crop varieties or other agricultural technologies can be distributed to individual farmers in combinations of three, these varieties are observed and evaluated on-farm, and their performances compared (Van Etten et al, 2019). TRICOT is easy to understand and farmers with low levels of education can participate. Ranking of the varieties makes TRICOT less complicated (Van Etten et al., 2019).</w:t>
-      </w:r>
-    </w:p>
-    <w:p>
-      <w:pPr>
-        <w:pStyle w:val="Heading3"/>
-      </w:pPr>
-      <w:bookmarkStart w:id="47" w:name="tricot-anchoring-experiment"/>
-      <w:r>
-        <w:t xml:space="preserve">TRICOT Anchoring experiment</w:t>
-      </w:r>
-      <w:bookmarkEnd w:id="47"/>
-    </w:p>
-    <w:p>
-      <w:pPr>
-        <w:pStyle w:val="FirstParagraph"/>
-      </w:pPr>
-      <w:r>
-        <w:t xml:space="preserve">The objective of this experiment is to compare farmer managed fields with on-station managed fields. To see if varieties perform differently or are assessed differently on the farmer’s field. 30 farmers will be given 3 cassava varieties to grow on their field. The varieties will be evaluated at different time points. At harvest, numeric data on the yield traits will be collected along with rating the agronomic, disease, and NIRS evaluation. While the farmers will rank these traits from best to worst. The tubers will be processed into garri and eba and the quality ranked from best to worst. Finally, the farmers will give an overall rating of the variety on a scale of 1-5 based on all the traits evaluated in this experiment.</w:t>
-      </w:r>
-    </w:p>
-    <w:p>
-      <w:pPr>
-        <w:pStyle w:val="BodyText"/>
-      </w:pPr>
-      <w:r>
-        <w:t xml:space="preserve">The objective of this experiment is to compare farmers handled field with on-station field managed by research personnel.</w:t>
-      </w:r>
-    </w:p>
-    <w:p>
-      <w:pPr>
-        <w:pStyle w:val="Heading3"/>
-      </w:pPr>
-      <w:bookmarkStart w:id="48" w:name="materials-and-methods-3"/>
-      <w:r>
-        <w:t xml:space="preserve">Materials and methods</w:t>
-      </w:r>
-      <w:bookmarkEnd w:id="48"/>
-    </w:p>
-    <w:p>
-      <w:pPr>
-        <w:pStyle w:val="FirstParagraph"/>
-      </w:pPr>
-      <w:r>
-        <w:t xml:space="preserve">10 percent of the total TRICOT experiment of 300 farmers (thus, 30 farmers) will be given 3 cassava varieties to grow on their field at different. The varieties will be evaluated at 1, 3, 6, 9, and 12 months after planting. They will rate the plants from best to worse for the agronomic such as plant height, vigor, architecture, and disease traits. At harvesting, numeric data on the yield traits will be collected along with the rating the agronomic, disease, and architecture. The tubers will be processed into garri and eba. These will be ranked from best to worst. Finally, the farmers will give a general rating of the variety on a 1-5 rating. This rating will be on the overall value (that is, the agronomic, the disease, and the garri/eba quality).</w:t>
-      </w:r>
-      <w:r>
-        <w:t xml:space="preserve"> </w:t>
-      </w:r>
-      <w:r>
-        <w:t xml:space="preserve">Fresh tubers and garri samples will be collected for the farmer’s fields. These will be scanned using NIRS and physiochemical characterization of these samples will be done in the NRCRI research laboratory. The fresh tubers will be evaluated, for dry matter, starch, crude fiber, cell wall composition/pectin, sugars, and cyanide. The garri will be evaluated for, water holding capacity, swelling, bulk density, sugar, starch, and cyanide content.</w:t>
-      </w:r>
-    </w:p>
-    <w:p>
-      <w:pPr>
-        <w:pStyle w:val="Heading3"/>
-      </w:pPr>
-      <w:bookmarkStart w:id="49" w:name="X68ead0525c76161eb9f50b0326b5825467fae39"/>
-      <w:r>
-        <w:t xml:space="preserve">Sensory evaluation of the tricot anchoring experiment</w:t>
-      </w:r>
-      <w:bookmarkEnd w:id="49"/>
-    </w:p>
-    <w:p>
-      <w:pPr>
-        <w:pStyle w:val="FirstParagraph"/>
-      </w:pPr>
-      <w:r>
-        <w:t xml:space="preserve">The sensory evaluation of the tricot farmers was done in a central location. Farmers were invited individually to the same location, samples of garri from the cassava genotypes gown on their field were given to them. They ranked the garri samples from best to worst based on the color, appearance and taste. The farmers were given the garri to make into eba to their taste (as they would do in their homes). The volume of garri, the weight of garri, the quantity of water used, and the temperature at which the eba was made were recorded. The weight of eba was taken and the farmers evaluated the samples from best to worst based on the appearance, color, texture, and taste. These attributes were named using the farmers terminologies. The tricot samples were compared with each other and with a local check (when available).</w:t>
-      </w:r>
-    </w:p>
-    <w:p>
-      <w:pPr>
-        <w:pStyle w:val="Heading3"/>
-      </w:pPr>
-      <w:bookmarkStart w:id="50" w:name="texture-analysis-of-the-tricot-genotypes"/>
-      <w:r>
-        <w:t xml:space="preserve">Texture analysis of the tricot genotypes</w:t>
-      </w:r>
-      <w:bookmarkEnd w:id="50"/>
-    </w:p>
-    <w:p>
-      <w:pPr>
-        <w:pStyle w:val="FirstParagraph"/>
-      </w:pPr>
-      <w:r>
-        <w:t xml:space="preserve">TPA was created as an imitative test, resembling what goes on in the human mouth. It has been suggested that such test should operate at a similar speed to that of the human jaw (Rosenthal 1999). The TPA test was often called the</w:t>
-      </w:r>
-      <w:r>
-        <w:t xml:space="preserve"> </w:t>
-      </w:r>
-      <w:r>
-        <w:t xml:space="preserve">“</w:t>
-      </w:r>
-      <w:r>
-        <w:t xml:space="preserve">two bite test</w:t>
-      </w:r>
-      <w:r>
-        <w:t xml:space="preserve">”</w:t>
-      </w:r>
-      <w:r>
-        <w:t xml:space="preserve"> </w:t>
-      </w:r>
-      <w:r>
-        <w:t xml:space="preserve">because the texture analyzer mimics the mouth’s biting action.</w:t>
-      </w:r>
-      <w:r>
-        <w:t xml:space="preserve"> </w:t>
-      </w:r>
-      <w:r>
-        <w:t xml:space="preserve">Texture Profile Analysis is a popular double compression test for determining the textural properties of foods</w:t>
-      </w:r>
-    </w:p>
-    <w:p>
-      <w:pPr>
-        <w:pStyle w:val="BodyText"/>
-      </w:pPr>
-      <w:r>
-        <w:t xml:space="preserve">It is not sufficient to deliver a food with a target hardness and springiness value if consumers do not like it and it does not meet their expectations for that food type</w:t>
-      </w:r>
-    </w:p>
-    <w:p>
-      <w:pPr>
-        <w:pStyle w:val="Heading2"/>
-      </w:pPr>
-      <w:bookmarkStart w:id="51" w:name="method-of-the-texture-analysis"/>
-      <w:r>
-        <w:t xml:space="preserve">Method of the texture analysis</w:t>
-      </w:r>
-      <w:bookmarkEnd w:id="51"/>
-    </w:p>
-    <w:p>
-      <w:pPr>
-        <w:pStyle w:val="FirstParagraph"/>
-      </w:pPr>
-      <w:r>
         <w:t xml:space="preserve">PROCEDURE FOR SPELLING POWER</w:t>
       </w:r>
       <w:r>
@@ -1846,7 +1995,7 @@
       <w:r>
         <w:t xml:space="preserve"> </w:t>
       </w:r>
-      <w:hyperlink r:id="rId52">
+      <w:hyperlink r:id="rId69">
         <w:r>
           <w:rPr>
             <w:rStyle w:val="Hyperlink"/>
@@ -1865,7 +2014,7 @@
       <w:r>
         <w:t xml:space="preserve"> </w:t>
       </w:r>
-      <w:hyperlink r:id="rId53">
+      <w:hyperlink r:id="rId70">
         <w:r>
           <w:rPr>
             <w:rStyle w:val="Hyperlink"/>
@@ -1884,7 +2033,7 @@
       <w:r>
         <w:t xml:space="preserve"> </w:t>
       </w:r>
-      <w:hyperlink r:id="rId54">
+      <w:hyperlink r:id="rId71">
         <w:r>
           <w:rPr>
             <w:rStyle w:val="Hyperlink"/>
@@ -1959,7 +2108,7 @@
       <w:r>
         <w:t xml:space="preserve"> </w:t>
       </w:r>
-      <w:hyperlink r:id="rId55">
+      <w:hyperlink r:id="rId72">
         <w:r>
           <w:rPr>
             <w:rStyle w:val="Hyperlink"/>
@@ -1981,7 +2130,7 @@
       <w:r>
         <w:t xml:space="preserve"> </w:t>
       </w:r>
-      <w:hyperlink r:id="rId56">
+      <w:hyperlink r:id="rId73">
         <w:r>
           <w:rPr>
             <w:rStyle w:val="Hyperlink"/>
@@ -2016,7 +2165,7 @@
       <w:r>
         <w:t xml:space="preserve"> </w:t>
       </w:r>
-      <w:hyperlink r:id="rId57">
+      <w:hyperlink r:id="rId74">
         <w:r>
           <w:rPr>
             <w:rStyle w:val="Hyperlink"/>
@@ -2060,7 +2209,7 @@
       <w:r>
         <w:t xml:space="preserve"> </w:t>
       </w:r>
-      <w:hyperlink r:id="rId58">
+      <w:hyperlink r:id="rId75">
         <w:r>
           <w:rPr>
             <w:rStyle w:val="Hyperlink"/>
@@ -2085,7 +2234,7 @@
       <w:r>
         <w:t xml:space="preserve"> </w:t>
       </w:r>
-      <w:hyperlink r:id="rId59">
+      <w:hyperlink r:id="rId76">
         <w:r>
           <w:rPr>
             <w:rStyle w:val="Hyperlink"/>
@@ -2104,7 +2253,7 @@
       <w:r>
         <w:t xml:space="preserve"> </w:t>
       </w:r>
-      <w:hyperlink r:id="rId60">
+      <w:hyperlink r:id="rId77">
         <w:r>
           <w:rPr>
             <w:rStyle w:val="Hyperlink"/>
@@ -2184,7 +2333,7 @@
       <w:r>
         <w:t xml:space="preserve"> </w:t>
       </w:r>
-      <w:hyperlink r:id="rId61">
+      <w:hyperlink r:id="rId78">
         <w:r>
           <w:rPr>
             <w:rStyle w:val="Hyperlink"/>
@@ -2203,7 +2352,7 @@
       <w:r>
         <w:t xml:space="preserve"> </w:t>
       </w:r>
-      <w:hyperlink r:id="rId62">
+      <w:hyperlink r:id="rId79">
         <w:r>
           <w:rPr>
             <w:rStyle w:val="Hyperlink"/>
@@ -2228,7 +2377,7 @@
       <w:r>
         <w:t xml:space="preserve"> </w:t>
       </w:r>
-      <w:hyperlink r:id="rId63">
+      <w:hyperlink r:id="rId80">
         <w:r>
           <w:rPr>
             <w:rStyle w:val="Hyperlink"/>
@@ -2247,7 +2396,7 @@
       <w:r>
         <w:t xml:space="preserve"> </w:t>
       </w:r>
-      <w:hyperlink r:id="rId64">
+      <w:hyperlink r:id="rId81">
         <w:r>
           <w:rPr>
             <w:rStyle w:val="Hyperlink"/>
@@ -2290,7 +2439,7 @@
       <w:r>
         <w:t xml:space="preserve"> </w:t>
       </w:r>
-      <w:hyperlink r:id="rId65">
+      <w:hyperlink r:id="rId82">
         <w:r>
           <w:rPr>
             <w:rStyle w:val="Hyperlink"/>
@@ -2331,7 +2480,7 @@
       <w:r>
         <w:t xml:space="preserve"> </w:t>
       </w:r>
-      <w:hyperlink r:id="rId66">
+      <w:hyperlink r:id="rId83">
         <w:r>
           <w:rPr>
             <w:rStyle w:val="Hyperlink"/>
@@ -2348,7 +2497,7 @@
       <w:r>
         <w:t xml:space="preserve"> </w:t>
       </w:r>
-      <w:hyperlink r:id="rId67">
+      <w:hyperlink r:id="rId84">
         <w:r>
           <w:rPr>
             <w:rStyle w:val="Hyperlink"/>
@@ -2421,7 +2570,7 @@
       <w:r>
         <w:t xml:space="preserve"> </w:t>
       </w:r>
-      <w:hyperlink r:id="rId68">
+      <w:hyperlink r:id="rId85">
         <w:r>
           <w:rPr>
             <w:rStyle w:val="Hyperlink"/>
@@ -2432,7 +2581,7 @@
       <w:r>
         <w:t xml:space="preserve"> </w:t>
       </w:r>
-      <w:hyperlink r:id="rId69">
+      <w:hyperlink r:id="rId86">
         <w:r>
           <w:rPr>
             <w:rStyle w:val="Hyperlink"/>
@@ -2457,7 +2606,7 @@
       <w:r>
         <w:t xml:space="preserve"> </w:t>
       </w:r>
-      <w:hyperlink r:id="rId70">
+      <w:hyperlink r:id="rId87">
         <w:r>
           <w:rPr>
             <w:rStyle w:val="Hyperlink"/>

</xml_diff>